<commit_message>
Revert "Revert "Modified Test1.doc""
This reverts commit da6f8ae03f37a44396f47b845e302c94e6c758a9.
</commit_message>
<xml_diff>
--- a/Test1.docx
+++ b/Test1.docx
@@ -83,17 +83,81 @@
           <w:sz w:val="32"/>
           <w:szCs w:val="32"/>
         </w:rPr>
-        <w:t xml:space="preserve"> will save these latest remarks, and close the</w:t>
-      </w:r>
+        <w:t xml:space="preserve"> will save these latest remarks, and close the file.</w:t>
+      </w:r>
+    </w:p>
+    <w:p>
+      <w:pPr>
+        <w:rPr>
+          <w:sz w:val="32"/>
+          <w:szCs w:val="32"/>
+        </w:rPr>
+      </w:pPr>
+    </w:p>
+    <w:p>
+      <w:pPr>
+        <w:rPr>
+          <w:sz w:val="32"/>
+          <w:szCs w:val="32"/>
+        </w:rPr>
+      </w:pPr>
+      <w:r>
+        <w:rPr>
+          <w:sz w:val="32"/>
+          <w:szCs w:val="32"/>
+        </w:rPr>
+        <w:t xml:space="preserve">Even though the above latest remarks were not synced, they showed up on </w:t>
+      </w:r>
+      <w:proofErr w:type="gramStart"/>
+      <w:r>
+        <w:rPr>
+          <w:sz w:val="32"/>
+          <w:szCs w:val="32"/>
+        </w:rPr>
+        <w:t>GitHub.com  Now</w:t>
+      </w:r>
+      <w:proofErr w:type="gramEnd"/>
+      <w:r>
+        <w:rPr>
+          <w:sz w:val="32"/>
+          <w:szCs w:val="32"/>
+        </w:rPr>
+        <w:t xml:space="preserve"> I will close and save this file and see what I’ve got.</w:t>
+      </w:r>
+    </w:p>
+    <w:p>
+      <w:pPr>
+        <w:rPr>
+          <w:sz w:val="32"/>
+          <w:szCs w:val="32"/>
+        </w:rPr>
+      </w:pPr>
+    </w:p>
+    <w:p>
+      <w:pPr>
+        <w:rPr>
+          <w:sz w:val="32"/>
+          <w:szCs w:val="32"/>
+        </w:rPr>
+      </w:pPr>
       <w:bookmarkStart w:id="0" w:name="_GoBack"/>
+      <w:r>
+        <w:rPr>
+          <w:sz w:val="32"/>
+          <w:szCs w:val="32"/>
+        </w:rPr>
+        <w:t>The above sentence show up on GitHub.com without a “commit” or “sync</w:t>
+      </w:r>
+      <w:proofErr w:type="gramStart"/>
+      <w:r>
+        <w:rPr>
+          <w:sz w:val="32"/>
+          <w:szCs w:val="32"/>
+        </w:rPr>
+        <w:t xml:space="preserve">” </w:t>
+      </w:r>
       <w:bookmarkEnd w:id="0"/>
-      <w:r>
-        <w:rPr>
-          <w:sz w:val="32"/>
-          <w:szCs w:val="32"/>
-        </w:rPr>
-        <w:t xml:space="preserve"> file.</w:t>
-      </w:r>
+      <w:proofErr w:type="gramEnd"/>
     </w:p>
     <w:sectPr>
       <w:pgSz w:w="12240" w:h="15840" w:code="1"/>

</xml_diff>